<commit_message>
feat: add frontend with y.map
</commit_message>
<xml_diff>
--- a/ТЗ_Эвакуатор_2025.docx
+++ b/ТЗ_Эвакуатор_2025.docx
@@ -77,16 +77,7 @@
           <w:szCs w:val="24"/>
           <w:lang w:val="ru-RU"/>
         </w:rPr>
-        <w:t xml:space="preserve">Цель проекта: разработка веб-приложения для онлайн вызова эвакуатора. Приложение должно обеспечить удобное взаимодействие пользователя с интерфейсом вызова </w:t>
-      </w:r>
-      <w:r>
-        <w:rPr>
-          <w:rFonts w:ascii="Times New Roman" w:hAnsi="Times New Roman" w:cs="Times New Roman"/>
-          <w:sz w:val="24"/>
-          <w:szCs w:val="24"/>
-          <w:lang w:val="ru-RU"/>
-        </w:rPr>
-        <w:t>эвакуатора, а также предоставить инструменты для администратора и сотрудника службы поддержки по управлению, помощи клиентам и решению спорных ситуаций.</w:t>
+        <w:t>Цель проекта: разработка веб-приложения для онлайн вызова эвакуатора. Приложение должно обеспечить удобное взаимодействие пользователя с интерфейсом вызова эвакуатора, а также предоставить инструменты для администратора и сотрудника службы поддержки по управлению, помощи клиентам и решению спорных ситуаций.</w:t>
       </w:r>
       <w:r>
         <w:rPr>
@@ -146,16 +137,7 @@
           <w:lang w:val="ru-RU"/>
         </w:rPr>
         <w:br/>
-        <w:t>- В</w:t>
-      </w:r>
-      <w:r>
-        <w:rPr>
-          <w:rFonts w:ascii="Times New Roman" w:hAnsi="Times New Roman" w:cs="Times New Roman"/>
-          <w:sz w:val="24"/>
-          <w:szCs w:val="24"/>
-          <w:lang w:val="ru-RU"/>
-        </w:rPr>
-        <w:t>ызывать эвакуатор;</w:t>
+        <w:t>- Вызывать эвакуатор;</w:t>
       </w:r>
       <w:r>
         <w:rPr>
@@ -254,16 +236,7 @@
           <w:lang w:val="ru-RU"/>
         </w:rPr>
         <w:br/>
-        <w:t>- Менять статус зака</w:t>
-      </w:r>
-      <w:r>
-        <w:rPr>
-          <w:rFonts w:ascii="Times New Roman" w:hAnsi="Times New Roman" w:cs="Times New Roman"/>
-          <w:sz w:val="24"/>
-          <w:szCs w:val="24"/>
-          <w:lang w:val="ru-RU"/>
-        </w:rPr>
-        <w:t>за.</w:t>
+        <w:t>- Менять статус заказа.</w:t>
       </w:r>
       <w:r>
         <w:rPr>
@@ -360,18 +333,7 @@
           <w:szCs w:val="28"/>
           <w:lang w:val="ru-RU"/>
         </w:rPr>
-        <w:t>3. Зада</w:t>
-      </w:r>
-      <w:r>
-        <w:rPr>
-          <w:rFonts w:ascii="Times New Roman" w:hAnsi="Times New Roman" w:cs="Times New Roman"/>
-          <w:b/>
-          <w:bCs/>
-          <w:sz w:val="28"/>
-          <w:szCs w:val="28"/>
-          <w:lang w:val="ru-RU"/>
-        </w:rPr>
-        <w:t>чи проекта</w:t>
+        <w:t>3. Задачи проекта</w:t>
       </w:r>
       <w:r>
         <w:rPr>
@@ -489,16 +451,7 @@
           <w:lang w:val="ru-RU"/>
         </w:rPr>
         <w:br/>
-        <w:t>- Обеспечить безопасную авторизацию</w:t>
-      </w:r>
-      <w:r>
-        <w:rPr>
-          <w:rFonts w:ascii="Times New Roman" w:hAnsi="Times New Roman" w:cs="Times New Roman"/>
-          <w:sz w:val="24"/>
-          <w:szCs w:val="24"/>
-          <w:lang w:val="ru-RU"/>
-        </w:rPr>
-        <w:t xml:space="preserve"> и аутентификацию пользователей;</w:t>
+        <w:t>- Обеспечить безопасную авторизацию и аутентификацию пользователей;</w:t>
       </w:r>
       <w:r>
         <w:rPr>
@@ -566,16 +519,7 @@
           <w:lang w:val="ru-RU"/>
         </w:rPr>
         <w:br/>
-        <w:t>- Реализовать регистрацию и автор</w:t>
-      </w:r>
-      <w:r>
-        <w:rPr>
-          <w:rFonts w:ascii="Times New Roman" w:hAnsi="Times New Roman" w:cs="Times New Roman"/>
-          <w:sz w:val="24"/>
-          <w:szCs w:val="24"/>
-          <w:lang w:val="ru-RU"/>
-        </w:rPr>
-        <w:t>изацию пользователей;</w:t>
+        <w:t>- Реализовать регистрацию и авторизацию пользователей;</w:t>
       </w:r>
       <w:r>
         <w:rPr>
@@ -605,16 +549,7 @@
           <w:lang w:val="ru-RU"/>
         </w:rPr>
         <w:br/>
-        <w:t>- Создать уникальный, адаптивный и интуитивно понятный интерфейс для работы с сайтом на всех видах уст</w:t>
-      </w:r>
-      <w:r>
-        <w:rPr>
-          <w:rFonts w:ascii="Times New Roman" w:hAnsi="Times New Roman" w:cs="Times New Roman"/>
-          <w:sz w:val="24"/>
-          <w:szCs w:val="24"/>
-          <w:lang w:val="ru-RU"/>
-        </w:rPr>
-        <w:t>ройств.</w:t>
+        <w:t>- Создать уникальный, адаптивный и интуитивно понятный интерфейс для работы с сайтом на всех видах устройств.</w:t>
       </w:r>
       <w:r>
         <w:rPr>
@@ -702,16 +637,7 @@
           <w:lang w:val="ru-RU"/>
         </w:rPr>
         <w:br/>
-        <w:t>- Кроссплат</w:t>
-      </w:r>
-      <w:r>
-        <w:rPr>
-          <w:rFonts w:ascii="Times New Roman" w:hAnsi="Times New Roman" w:cs="Times New Roman"/>
-          <w:sz w:val="24"/>
-          <w:szCs w:val="24"/>
-          <w:lang w:val="ru-RU"/>
-        </w:rPr>
-        <w:t>форменность;</w:t>
+        <w:t>- Кроссплатформенность;</w:t>
       </w:r>
       <w:r>
         <w:rPr>
@@ -1242,18 +1168,7 @@
           <w:szCs w:val="28"/>
           <w:lang w:val="ru-RU"/>
         </w:rPr>
-        <w:t>5. Ожид</w:t>
-      </w:r>
-      <w:r>
-        <w:rPr>
-          <w:rFonts w:ascii="Times New Roman" w:hAnsi="Times New Roman" w:cs="Times New Roman"/>
-          <w:b/>
-          <w:bCs/>
-          <w:sz w:val="28"/>
-          <w:szCs w:val="28"/>
-          <w:lang w:val="ru-RU"/>
-        </w:rPr>
-        <w:t>аемый результат</w:t>
+        <w:t>5. Ожидаемый результат</w:t>
       </w:r>
       <w:r>
         <w:rPr>
@@ -1263,16 +1178,7 @@
           <w:lang w:val="ru-RU"/>
         </w:rPr>
         <w:br/>
-        <w:t>Результатом работы станет полнофункциональное веб-приложение онлайн вызова эвакуатора, включающее пользовательскую, административную и службу поддержки, с регистрацией, авторизацией, фильтрацией тарифов, оформлением вызова и возможностью от</w:t>
-      </w:r>
-      <w:r>
-        <w:rPr>
-          <w:rFonts w:ascii="Times New Roman" w:hAnsi="Times New Roman" w:cs="Times New Roman"/>
-          <w:sz w:val="24"/>
-          <w:szCs w:val="24"/>
-          <w:lang w:val="ru-RU"/>
-        </w:rPr>
-        <w:t>мены вызова эвакуатора. Сайт будет адаптирован под все виды устройств, обеспечивая удобный интерфейс и корректное отображение всех элементов на экранах любого разрешения.</w:t>
+        <w:t>Результатом работы станет полнофункциональное веб-приложение онлайн вызова эвакуатора, включающее пользовательскую, административную и службу поддержки, с регистрацией, авторизацией, фильтрацией тарифов, оформлением вызова и возможностью отмены вызова эвакуатора. Сайт будет адаптирован под все виды устройств, обеспечивая удобный интерфейс и корректное отображение всех элементов на экранах любого разрешения.</w:t>
       </w:r>
     </w:p>
     <w:sectPr>
@@ -1773,11 +1679,6 @@
     <w:lsdException w:name="Book Title" w:uiPriority="33" w:qFormat="1"/>
     <w:lsdException w:name="Bibliography" w:semiHidden="1" w:uiPriority="37" w:unhideWhenUsed="1"/>
     <w:lsdException w:name="TOC Heading" w:semiHidden="1" w:uiPriority="39" w:unhideWhenUsed="1" w:qFormat="1"/>
-    <w:lsdException w:name="Plain Table 5" w:semiHidden="1" w:unhideWhenUsed="1"/>
-    <w:lsdException w:name="Grid Table Light" w:semiHidden="1" w:unhideWhenUsed="1"/>
-    <w:lsdException w:name="Grid Table 1 Light" w:semiHidden="1" w:unhideWhenUsed="1"/>
-    <w:lsdException w:name="Grid Table 2" w:semiHidden="1" w:unhideWhenUsed="1"/>
-    <w:lsdException w:name="Grid Table 3" w:semiHidden="1" w:unhideWhenUsed="1"/>
     <w:lsdException w:name="Grid Table 4" w:uiPriority="49"/>
     <w:lsdException w:name="Grid Table 5 Dark" w:uiPriority="50"/>
     <w:lsdException w:name="Grid Table 6 Colorful" w:uiPriority="51"/>

</xml_diff>